<commit_message>
Release planning document fix
</commit_message>
<xml_diff>
--- a/Docs/ReleasePlanning.docx
+++ b/Docs/ReleasePlanning.docx
@@ -343,10 +343,7 @@
         <w:t>Mogelijkheid creëren om de pagina af te printen of te bewaren op de computer</w:t>
       </w:r>
     </w:p>
-    <w:p>
-      <w:bookmarkStart w:id="0" w:name="_GoBack"/>
-      <w:bookmarkEnd w:id="0"/>
-    </w:p>
+    <w:p/>
     <w:p/>
     <w:p/>
     <w:p/>
@@ -672,7 +669,7 @@
             </w:r>
             <w:proofErr w:type="spellEnd"/>
             <w:r>
-              <w:t xml:space="preserve">, javascript, UX, UI, HTML, </w:t>
+              <w:t xml:space="preserve">, javascript, UX, UI, </w:t>
             </w:r>
             <w:proofErr w:type="spellStart"/>
             <w:r>
@@ -702,15 +699,12 @@
           </w:tcPr>
           <w:p>
             <w:r>
-              <w:t xml:space="preserve">SQL-Database, </w:t>
-            </w:r>
-            <w:proofErr w:type="spellStart"/>
-            <w:r>
-              <w:t>Webstyling</w:t>
-            </w:r>
-            <w:proofErr w:type="spellEnd"/>
-            <w:r>
-              <w:t xml:space="preserve"> (CSS), Javascript</w:t>
+              <w:t>SQL-Database</w:t>
+            </w:r>
+            <w:bookmarkStart w:id="0" w:name="_GoBack"/>
+            <w:bookmarkEnd w:id="0"/>
+            <w:r>
+              <w:t>, Javascript</w:t>
             </w:r>
           </w:p>
         </w:tc>
@@ -752,6 +746,36 @@
             </w:r>
             <w:r>
               <w:t>Javascript, Opbouw webpage (HTML), CSS</w:t>
+            </w:r>
+          </w:p>
+        </w:tc>
+      </w:tr>
+      <w:tr>
+        <w:tc>
+          <w:tcPr>
+            <w:tcW w:w="4531" w:type="dxa"/>
+          </w:tcPr>
+          <w:p>
+            <w:r>
+              <w:t xml:space="preserve">Philip De </w:t>
+            </w:r>
+            <w:proofErr w:type="spellStart"/>
+            <w:r>
+              <w:t>Rudder</w:t>
+            </w:r>
+            <w:proofErr w:type="spellEnd"/>
+            <w:r>
+              <w:t xml:space="preserve"> </w:t>
+            </w:r>
+          </w:p>
+        </w:tc>
+        <w:tc>
+          <w:tcPr>
+            <w:tcW w:w="4531" w:type="dxa"/>
+          </w:tcPr>
+          <w:p>
+            <w:r>
+              <w:t>HTML, CSS</w:t>
             </w:r>
           </w:p>
         </w:tc>
@@ -2236,7 +2260,7 @@
 </file>
 
 <file path=customXml/itemProps1.xml><?xml version="1.0" encoding="utf-8"?>
-<ds:datastoreItem xmlns:ds="http://schemas.openxmlformats.org/officeDocument/2006/customXml" ds:itemID="{EDD53C86-3FF1-406C-BC7D-4169DD7A1F03}">
+<ds:datastoreItem xmlns:ds="http://schemas.openxmlformats.org/officeDocument/2006/customXml" ds:itemID="{BDF54279-766B-42DB-A50F-D748C4F1291F}">
   <ds:schemaRefs>
     <ds:schemaRef ds:uri="http://schemas.openxmlformats.org/officeDocument/2006/bibliography"/>
   </ds:schemaRefs>

</xml_diff>

<commit_message>
Change Release Planning to fit new WpfApp design
</commit_message>
<xml_diff>
--- a/Docs/ReleasePlanning.docx
+++ b/Docs/ReleasePlanning.docx
@@ -459,13 +459,22 @@
             </w:r>
             <w:proofErr w:type="spellEnd"/>
             <w:r>
-              <w:t xml:space="preserve">, Database Model, Html, </w:t>
+              <w:t xml:space="preserve">, Database Model, </w:t>
             </w:r>
             <w:proofErr w:type="spellStart"/>
             <w:r>
-              <w:t>Javscript</w:t>
+              <w:t>Wpfmockup</w:t>
             </w:r>
             <w:proofErr w:type="spellEnd"/>
+            <w:r>
+              <w:t xml:space="preserve"> &amp; design</w:t>
+            </w:r>
+            <w:r>
+              <w:t xml:space="preserve">, </w:t>
+            </w:r>
+            <w:r>
+              <w:t>C#</w:t>
+            </w:r>
             <w:r>
               <w:t xml:space="preserve"> base logic</w:t>
             </w:r>
@@ -504,21 +513,39 @@
             </w:r>
             <w:proofErr w:type="spellEnd"/>
             <w:r>
-              <w:t xml:space="preserve"> Database, Javascript database </w:t>
+              <w:t xml:space="preserve"> Database, </w:t>
+            </w:r>
+            <w:r>
+              <w:t>C#</w:t>
+            </w:r>
+            <w:r>
+              <w:t xml:space="preserve"> database </w:t>
+            </w:r>
+            <w:r>
+              <w:t>logic</w:t>
+            </w:r>
+            <w:r>
+              <w:t>,</w:t>
+            </w:r>
+            <w:r>
+              <w:t xml:space="preserve"> </w:t>
             </w:r>
             <w:proofErr w:type="spellStart"/>
             <w:r>
-              <w:t>connection</w:t>
+              <w:t>Wpf</w:t>
             </w:r>
             <w:proofErr w:type="spellEnd"/>
             <w:r>
-              <w:t xml:space="preserve">, CSS </w:t>
+              <w:t xml:space="preserve"> </w:t>
             </w:r>
             <w:proofErr w:type="spellStart"/>
             <w:r>
-              <w:t>beta</w:t>
+              <w:t>visual</w:t>
             </w:r>
             <w:proofErr w:type="spellEnd"/>
+            <w:r>
+              <w:t xml:space="preserve"> finish</w:t>
+            </w:r>
           </w:p>
         </w:tc>
       </w:tr>
@@ -549,7 +576,10 @@
           </w:tcPr>
           <w:p>
             <w:r>
-              <w:t xml:space="preserve">Javascript </w:t>
+              <w:t>C#</w:t>
+            </w:r>
+            <w:r>
+              <w:t xml:space="preserve"> </w:t>
             </w:r>
             <w:proofErr w:type="spellStart"/>
             <w:r>
@@ -581,7 +611,13 @@
             </w:r>
             <w:proofErr w:type="spellEnd"/>
             <w:r>
-              <w:t xml:space="preserve"> CSS, </w:t>
+              <w:t xml:space="preserve"> </w:t>
+            </w:r>
+            <w:r>
+              <w:t>output screen</w:t>
+            </w:r>
+            <w:r>
+              <w:t xml:space="preserve">, </w:t>
             </w:r>
             <w:proofErr w:type="spellStart"/>
             <w:r>
@@ -593,7 +629,10 @@
             </w:r>
             <w:proofErr w:type="spellStart"/>
             <w:r>
-              <w:t>WebApp</w:t>
+              <w:t>W</w:t>
+            </w:r>
+            <w:r>
+              <w:t>pfApp</w:t>
             </w:r>
             <w:proofErr w:type="spellEnd"/>
           </w:p>
@@ -669,15 +708,13 @@
             </w:r>
             <w:proofErr w:type="spellEnd"/>
             <w:r>
-              <w:t xml:space="preserve">, javascript, UX, UI, </w:t>
-            </w:r>
-            <w:proofErr w:type="spellStart"/>
-            <w:r>
-              <w:t>Data-base</w:t>
-            </w:r>
-            <w:proofErr w:type="spellEnd"/>
-            <w:r>
-              <w:t xml:space="preserve"> design</w:t>
+              <w:t xml:space="preserve">, </w:t>
+            </w:r>
+            <w:r>
+              <w:t>Business logic</w:t>
+            </w:r>
+            <w:r>
+              <w:t>, UX, UI</w:t>
             </w:r>
           </w:p>
         </w:tc>
@@ -699,12 +736,27 @@
           </w:tcPr>
           <w:p>
             <w:r>
-              <w:t>SQL-Database</w:t>
-            </w:r>
-            <w:bookmarkStart w:id="0" w:name="_GoBack"/>
-            <w:bookmarkEnd w:id="0"/>
-            <w:r>
-              <w:t>, Javascript</w:t>
+              <w:t>Database</w:t>
+            </w:r>
+            <w:r>
+              <w:t xml:space="preserve"> design</w:t>
+            </w:r>
+            <w:r>
+              <w:t xml:space="preserve"> </w:t>
+            </w:r>
+            <w:proofErr w:type="spellStart"/>
+            <w:r>
+              <w:t>and</w:t>
+            </w:r>
+            <w:proofErr w:type="spellEnd"/>
+            <w:r>
+              <w:t xml:space="preserve"> start</w:t>
+            </w:r>
+            <w:r>
+              <w:t xml:space="preserve">, </w:t>
+            </w:r>
+            <w:r>
+              <w:t>Business logic</w:t>
             </w:r>
           </w:p>
         </w:tc>
@@ -745,7 +797,23 @@
               <w:t xml:space="preserve">Scrum Master, </w:t>
             </w:r>
             <w:r>
-              <w:t>Javascript, Opbouw webpage (HTML), CSS</w:t>
+              <w:t>B</w:t>
+            </w:r>
+            <w:bookmarkStart w:id="0" w:name="_GoBack"/>
+            <w:r>
+              <w:t>usiness logic</w:t>
+            </w:r>
+            <w:bookmarkEnd w:id="0"/>
+            <w:r>
+              <w:t xml:space="preserve">, </w:t>
+            </w:r>
+            <w:proofErr w:type="spellStart"/>
+            <w:r>
+              <w:t>WpfApp</w:t>
+            </w:r>
+            <w:proofErr w:type="spellEnd"/>
+            <w:r>
+              <w:t xml:space="preserve"> design</w:t>
             </w:r>
           </w:p>
         </w:tc>
@@ -774,9 +842,35 @@
             <w:tcW w:w="4531" w:type="dxa"/>
           </w:tcPr>
           <w:p>
-            <w:r>
-              <w:t>HTML, CSS</w:t>
-            </w:r>
+            <w:proofErr w:type="spellStart"/>
+            <w:r>
+              <w:t>WpfApp</w:t>
+            </w:r>
+            <w:proofErr w:type="spellEnd"/>
+            <w:r>
+              <w:t xml:space="preserve"> design </w:t>
+            </w:r>
+            <w:proofErr w:type="spellStart"/>
+            <w:r>
+              <w:t>and</w:t>
+            </w:r>
+            <w:proofErr w:type="spellEnd"/>
+            <w:r>
+              <w:t xml:space="preserve"> </w:t>
+            </w:r>
+            <w:proofErr w:type="spellStart"/>
+            <w:r>
+              <w:t>visual</w:t>
+            </w:r>
+            <w:proofErr w:type="spellEnd"/>
+            <w:r>
+              <w:t xml:space="preserve"> </w:t>
+            </w:r>
+            <w:proofErr w:type="spellStart"/>
+            <w:r>
+              <w:t>creation</w:t>
+            </w:r>
+            <w:proofErr w:type="spellEnd"/>
           </w:p>
         </w:tc>
       </w:tr>
@@ -2260,7 +2354,7 @@
 </file>
 
 <file path=customXml/itemProps1.xml><?xml version="1.0" encoding="utf-8"?>
-<ds:datastoreItem xmlns:ds="http://schemas.openxmlformats.org/officeDocument/2006/customXml" ds:itemID="{BDF54279-766B-42DB-A50F-D748C4F1291F}">
+<ds:datastoreItem xmlns:ds="http://schemas.openxmlformats.org/officeDocument/2006/customXml" ds:itemID="{30498FB9-4C36-4A0F-9805-14A72F9D7A6C}">
   <ds:schemaRefs>
     <ds:schemaRef ds:uri="http://schemas.openxmlformats.org/officeDocument/2006/bibliography"/>
   </ds:schemaRefs>

</xml_diff>